<commit_message>
Avancement présentation entités + testbench 24-05-2023
</commit_message>
<xml_diff>
--- a/MAHON_Gregoire_LELONG_Armand_Rapport_Mono-Cycle_ARSY_EI2I3_II_GrB.docx
+++ b/MAHON_Gregoire_LELONG_Armand_Rapport_Mono-Cycle_ARSY_EI2I3_II_GrB.docx
@@ -1191,6 +1191,1220 @@
         <w:t>En conclusion, ce testbench est un outil précieux pour vérifier le fonctionnement de l'extension de signe. Il teste l'extension de signe avec une variété de stimuli et vérifie soigneusement ses réponses, ce qui permet de s'assurer que l'extension de signe fonctionne correctement dans toutes les conditions prévues. Cela est essentiel pour garantir la fiabilité et la précision du processeur dans son ensemble.</w:t>
       </w:r>
     </w:p>
+    <w:p/>
+    <w:p>
+      <w:pPr>
+        <w:pStyle w:val="Titre1"/>
+      </w:pPr>
+      <w:r>
+        <w:t xml:space="preserve">Mémoire de données – </w:t>
+      </w:r>
+      <w:proofErr w:type="spellStart"/>
+      <w:r>
+        <w:t>data_memory.vhd</w:t>
+      </w:r>
+      <w:proofErr w:type="spellEnd"/>
+    </w:p>
+    <w:p>
+      <w:pPr>
+        <w:pStyle w:val="Sous-titre"/>
+      </w:pPr>
+      <w:hyperlink r:id="rId13" w:history="1">
+        <w:r>
+          <w:rPr>
+            <w:rStyle w:val="Lienhypertexte"/>
+          </w:rPr>
+          <w:t>Lien vers le code de la mémoire de données</w:t>
+        </w:r>
+      </w:hyperlink>
+      <w:r>
+        <w:t xml:space="preserve"> (GitHub)</w:t>
+      </w:r>
+    </w:p>
+    <w:p/>
+    <w:p>
+      <w:r>
+        <w:t>La mémoire de données est un composant essentiel de notre processeur. Elle est responsable du stockage et de la récupération des données pendant l'exécution des instructions. La mémoire de données est conçue pour stocker 64 mots de 32 bits, ce qui est suffisant pour la plupart des applications de notre processeur.</w:t>
+      </w:r>
+    </w:p>
+    <w:p>
+      <w:r>
+        <w:t xml:space="preserve">L'entité </w:t>
+      </w:r>
+      <w:proofErr w:type="spellStart"/>
+      <w:r>
+        <w:t>data_memory</w:t>
+      </w:r>
+      <w:proofErr w:type="spellEnd"/>
+      <w:r>
+        <w:t xml:space="preserve"> a cinq ports : CLK, </w:t>
+      </w:r>
+      <w:proofErr w:type="spellStart"/>
+      <w:r>
+        <w:t>DataIn</w:t>
+      </w:r>
+      <w:proofErr w:type="spellEnd"/>
+      <w:r>
+        <w:t xml:space="preserve">, </w:t>
+      </w:r>
+      <w:proofErr w:type="spellStart"/>
+      <w:r>
+        <w:t>DataOut</w:t>
+      </w:r>
+      <w:proofErr w:type="spellEnd"/>
+      <w:r>
+        <w:t xml:space="preserve">, </w:t>
+      </w:r>
+      <w:proofErr w:type="spellStart"/>
+      <w:r>
+        <w:t>Addr</w:t>
+      </w:r>
+      <w:proofErr w:type="spellEnd"/>
+      <w:r>
+        <w:t xml:space="preserve"> et </w:t>
+      </w:r>
+      <w:proofErr w:type="spellStart"/>
+      <w:r>
+        <w:t>WrEn</w:t>
+      </w:r>
+      <w:proofErr w:type="spellEnd"/>
+      <w:r>
+        <w:t xml:space="preserve">. CLK est l'entrée d'horloge qui synchronise l'écriture de données dans la mémoire. </w:t>
+      </w:r>
+      <w:proofErr w:type="spellStart"/>
+      <w:r>
+        <w:t>DataIn</w:t>
+      </w:r>
+      <w:proofErr w:type="spellEnd"/>
+      <w:r>
+        <w:t xml:space="preserve"> est l'entrée de données à écrire dans la mémoire. </w:t>
+      </w:r>
+      <w:proofErr w:type="spellStart"/>
+      <w:r>
+        <w:t>DataOut</w:t>
+      </w:r>
+      <w:proofErr w:type="spellEnd"/>
+      <w:r>
+        <w:t xml:space="preserve"> est la sortie de données lues à partir de la mémoire. </w:t>
+      </w:r>
+      <w:proofErr w:type="spellStart"/>
+      <w:r>
+        <w:t>Addr</w:t>
+      </w:r>
+      <w:proofErr w:type="spellEnd"/>
+      <w:r>
+        <w:t xml:space="preserve"> est l'adresse à laquelle les données doivent être écrites ou lues. Enfin, </w:t>
+      </w:r>
+      <w:proofErr w:type="spellStart"/>
+      <w:r>
+        <w:t>WrEn</w:t>
+      </w:r>
+      <w:proofErr w:type="spellEnd"/>
+      <w:r>
+        <w:t xml:space="preserve"> est le signal d'activation d'écriture qui, lorsqu'il est à '1', permet l'écriture de données dans la mémoire.</w:t>
+      </w:r>
+    </w:p>
+    <w:p>
+      <w:r>
+        <w:t xml:space="preserve">L'architecture de </w:t>
+      </w:r>
+      <w:proofErr w:type="spellStart"/>
+      <w:r>
+        <w:t>data_memory</w:t>
+      </w:r>
+      <w:proofErr w:type="spellEnd"/>
+      <w:r>
+        <w:t xml:space="preserve"> définit un type </w:t>
+      </w:r>
+      <w:proofErr w:type="spellStart"/>
+      <w:r>
+        <w:t>memory_array</w:t>
+      </w:r>
+      <w:proofErr w:type="spellEnd"/>
+      <w:r>
+        <w:t xml:space="preserve"> qui est un tableau de 64 vecteurs de logique standard de 32 bits. Un signal memory de ce type est déclaré pour représenter la mémoire de données.</w:t>
+      </w:r>
+    </w:p>
+    <w:p>
+      <w:r>
+        <w:t xml:space="preserve">L'architecture définit ensuite un processus qui est déclenché par le front montant du signal d'horloge CLK. Si le signal </w:t>
+      </w:r>
+      <w:proofErr w:type="spellStart"/>
+      <w:r>
+        <w:t>WrEn</w:t>
+      </w:r>
+      <w:proofErr w:type="spellEnd"/>
+      <w:r>
+        <w:t xml:space="preserve"> est à '1', ce processus écrit la valeur de </w:t>
+      </w:r>
+      <w:proofErr w:type="spellStart"/>
+      <w:r>
+        <w:t>DataIn</w:t>
+      </w:r>
+      <w:proofErr w:type="spellEnd"/>
+      <w:r>
+        <w:t xml:space="preserve"> à l'adresse spécifiée par </w:t>
+      </w:r>
+      <w:proofErr w:type="spellStart"/>
+      <w:r>
+        <w:t>Addr</w:t>
+      </w:r>
+      <w:proofErr w:type="spellEnd"/>
+      <w:r>
+        <w:t xml:space="preserve"> dans la mémoire.</w:t>
+      </w:r>
+    </w:p>
+    <w:p>
+      <w:r>
+        <w:t xml:space="preserve">Enfin, la sortie </w:t>
+      </w:r>
+      <w:proofErr w:type="spellStart"/>
+      <w:r>
+        <w:t>DataOut</w:t>
+      </w:r>
+      <w:proofErr w:type="spellEnd"/>
+      <w:r>
+        <w:t xml:space="preserve"> est assignée à la valeur de la mémoire à l'adresse spécifiée par </w:t>
+      </w:r>
+      <w:proofErr w:type="spellStart"/>
+      <w:r>
+        <w:t>Addr</w:t>
+      </w:r>
+      <w:proofErr w:type="spellEnd"/>
+      <w:r>
+        <w:t xml:space="preserve">. Cette assignation est combinatoire, ce qui signifie qu'elle se produit immédiatement chaque fois que la valeur de </w:t>
+      </w:r>
+      <w:proofErr w:type="spellStart"/>
+      <w:r>
+        <w:t>Addr</w:t>
+      </w:r>
+      <w:proofErr w:type="spellEnd"/>
+      <w:r>
+        <w:t xml:space="preserve"> change.</w:t>
+      </w:r>
+    </w:p>
+    <w:p>
+      <w:r>
+        <w:lastRenderedPageBreak/>
+        <w:t>En somme, la mémoire de données est un composant clé de notre processeur qui permet le stockage et la récupération de données. Sa conception en VHDL est simple et efficace, ce qui facilite son intégration dans le reste du processeur.</w:t>
+      </w:r>
+    </w:p>
+    <w:p/>
+    <w:p>
+      <w:pPr>
+        <w:pStyle w:val="Titre2"/>
+      </w:pPr>
+      <w:r>
+        <w:t>Testbench de la mémoire de données</w:t>
+      </w:r>
+    </w:p>
+    <w:p>
+      <w:pPr>
+        <w:pStyle w:val="Sous-titre"/>
+      </w:pPr>
+      <w:hyperlink r:id="rId14" w:history="1">
+        <w:r>
+          <w:rPr>
+            <w:rStyle w:val="Lienhypertexte"/>
+          </w:rPr>
+          <w:t>Lien vers le code du testbench de la mémoire de données</w:t>
+        </w:r>
+      </w:hyperlink>
+      <w:r>
+        <w:t xml:space="preserve"> (GitHub)</w:t>
+      </w:r>
+    </w:p>
+    <w:p/>
+    <w:p>
+      <w:r>
+        <w:t xml:space="preserve">Le testbench pour la mémoire de données est conçu pour vérifier que l'entité </w:t>
+      </w:r>
+      <w:proofErr w:type="spellStart"/>
+      <w:r>
+        <w:rPr>
+          <w:b/>
+          <w:bCs/>
+        </w:rPr>
+        <w:t>data_memory</w:t>
+      </w:r>
+      <w:proofErr w:type="spellEnd"/>
+      <w:r>
+        <w:t xml:space="preserve"> fonctionne correctement. Il génère une série de stimuli pour la mémoire de données et vérifie que la sortie correspond à ce qui est attendu pour chaque entrée.</w:t>
+      </w:r>
+    </w:p>
+    <w:p>
+      <w:r>
+        <w:t xml:space="preserve">Dans ce testbench, le processus stimulus génère trois cas de test différents. Chaque cas de test définit une valeur pour </w:t>
+      </w:r>
+      <w:proofErr w:type="spellStart"/>
+      <w:r>
+        <w:t>DataIn</w:t>
+      </w:r>
+      <w:proofErr w:type="spellEnd"/>
+      <w:r>
+        <w:t xml:space="preserve">, </w:t>
+      </w:r>
+      <w:proofErr w:type="spellStart"/>
+      <w:r>
+        <w:t>Addr</w:t>
+      </w:r>
+      <w:proofErr w:type="spellEnd"/>
+      <w:r>
+        <w:t xml:space="preserve"> et </w:t>
+      </w:r>
+      <w:proofErr w:type="spellStart"/>
+      <w:r>
+        <w:t>WrEn</w:t>
+      </w:r>
+      <w:proofErr w:type="spellEnd"/>
+      <w:r>
+        <w:t xml:space="preserve">, attend un certain temps pour que la mémoire de données réagisse, puis vérifie que la sortie </w:t>
+      </w:r>
+      <w:proofErr w:type="spellStart"/>
+      <w:r>
+        <w:t>DataOut</w:t>
+      </w:r>
+      <w:proofErr w:type="spellEnd"/>
+      <w:r>
+        <w:t xml:space="preserve"> est égale à la valeur attendue. Si la sortie n'est pas égale à la valeur attendue, le testbench signale une erreur à l'aide d'une instruction </w:t>
+      </w:r>
+      <w:proofErr w:type="spellStart"/>
+      <w:r>
+        <w:t>assert</w:t>
+      </w:r>
+      <w:proofErr w:type="spellEnd"/>
+      <w:r>
+        <w:t>.</w:t>
+      </w:r>
+    </w:p>
+    <w:p>
+      <w:r>
+        <w:t xml:space="preserve">Les instructions </w:t>
+      </w:r>
+      <w:proofErr w:type="spellStart"/>
+      <w:r>
+        <w:t>assert</w:t>
+      </w:r>
+      <w:proofErr w:type="spellEnd"/>
+      <w:r>
+        <w:t xml:space="preserve"> sont un outil puissant pour la vérification de la conception de circuits numériques. Elles permettent de spécifier des conditions qui doivent être vraies à certains points du testbench. Si une condition spécifiée par une instruction </w:t>
+      </w:r>
+      <w:proofErr w:type="spellStart"/>
+      <w:r>
+        <w:t>assert</w:t>
+      </w:r>
+      <w:proofErr w:type="spellEnd"/>
+      <w:r>
+        <w:t xml:space="preserve"> n'est pas vraie, le simulateur VHDL signalera une erreur et fournira un message spécifié par moi. Cela me permet de localiser rapidement et précisément les erreurs dans la conception.</w:t>
+      </w:r>
+    </w:p>
+    <w:p>
+      <w:r>
+        <w:t xml:space="preserve">Dans ce testbench, les instructions </w:t>
+      </w:r>
+      <w:proofErr w:type="spellStart"/>
+      <w:r>
+        <w:t>assert</w:t>
+      </w:r>
+      <w:proofErr w:type="spellEnd"/>
+      <w:r>
+        <w:t xml:space="preserve"> sont utilisées pour vérifier que la sortie de la mémoire de données est correcte pour chaque cas de test. Si la sortie n'est pas correcte, l'instruction </w:t>
+      </w:r>
+      <w:proofErr w:type="spellStart"/>
+      <w:r>
+        <w:t>assert</w:t>
+      </w:r>
+      <w:proofErr w:type="spellEnd"/>
+      <w:r>
+        <w:t xml:space="preserve"> signalera une erreur et le message d'erreur indiquera quel cas de test a échoué.</w:t>
+      </w:r>
+    </w:p>
+    <w:p>
+      <w:r>
+        <w:t xml:space="preserve">Enfin, le testbench se termine par une instruction </w:t>
+      </w:r>
+      <w:proofErr w:type="spellStart"/>
+      <w:r>
+        <w:t>assert</w:t>
+      </w:r>
+      <w:proofErr w:type="spellEnd"/>
+      <w:r>
+        <w:t xml:space="preserve"> qui signale toujours une erreur. Cette instruction est utilisée pour indiquer la fin du testbench. Lorsque cette instruction est exécutée, le simulateur VHDL signalera une note indiquant "Fin du testbench". Cela me permet de savoir que tous les cas de test ont été exécutés et que le testbench s'est terminé normalement.</w:t>
+      </w:r>
+    </w:p>
+    <w:p>
+      <w:r>
+        <w:t xml:space="preserve">En conclusion, ce testbench est un outil précieux pour vérifier le fonctionnement de la mémoire de données. Il teste la mémoire de données avec une variété de stimuli et vérifie soigneusement ses réponses, ce qui me permet de m'assurer que la mémoire de données fonctionne correctement dans toutes les conditions prévues. C'est essentiel pour garantir la fiabilité et la précision de </w:t>
+      </w:r>
+      <w:r>
+        <w:t>notre</w:t>
+      </w:r>
+      <w:r>
+        <w:t xml:space="preserve"> processeur dans son ensemble.</w:t>
+      </w:r>
+    </w:p>
+    <w:p>
+      <w:pPr>
+        <w:jc w:val="left"/>
+      </w:pPr>
+      <w:r>
+        <w:br w:type="page"/>
+      </w:r>
+    </w:p>
+    <w:p>
+      <w:pPr>
+        <w:pStyle w:val="Titre1"/>
+      </w:pPr>
+      <w:r>
+        <w:lastRenderedPageBreak/>
+        <w:t xml:space="preserve">Unité de traitement  - </w:t>
+      </w:r>
+      <w:proofErr w:type="spellStart"/>
+      <w:r>
+        <w:t>Unite_Traitement.vhd</w:t>
+      </w:r>
+      <w:proofErr w:type="spellEnd"/>
+    </w:p>
+    <w:p>
+      <w:pPr>
+        <w:pStyle w:val="Sous-titre"/>
+      </w:pPr>
+      <w:hyperlink r:id="rId15" w:history="1">
+        <w:r>
+          <w:rPr>
+            <w:rStyle w:val="Lienhypertexte"/>
+          </w:rPr>
+          <w:t>Lien vers le code de l’unité de traitement</w:t>
+        </w:r>
+      </w:hyperlink>
+      <w:r>
+        <w:t xml:space="preserve"> (GitHub) </w:t>
+      </w:r>
+    </w:p>
+    <w:p>
+      <w:r>
+        <w:t>L'unité de traitement est le cœur de notre processeur</w:t>
+      </w:r>
+      <w:r>
+        <w:t xml:space="preserve"> ! </w:t>
+      </w:r>
+      <w:r>
+        <w:t>Elle est responsable de l'exécution des opérations arithmétiques et logiques, de la gestion de la mémoire de données, de l'extension de signe et de la sélection des données appropriées pour l'écriture et la lecture à partir de la mémoire.</w:t>
+      </w:r>
+    </w:p>
+    <w:p>
+      <w:r>
+        <w:t xml:space="preserve">L'entité </w:t>
+      </w:r>
+      <w:proofErr w:type="spellStart"/>
+      <w:r>
+        <w:rPr>
+          <w:b/>
+          <w:bCs/>
+        </w:rPr>
+        <w:t>traitement_unit</w:t>
+      </w:r>
+      <w:proofErr w:type="spellEnd"/>
+      <w:r>
+        <w:t xml:space="preserve"> </w:t>
+      </w:r>
+      <w:r>
+        <w:t xml:space="preserve">comporte </w:t>
+      </w:r>
+      <w:r>
+        <w:t xml:space="preserve">plusieurs ports d'entrée et de sortie. Les entrées comprennent l'horloge </w:t>
+      </w:r>
+      <w:r>
+        <w:rPr>
+          <w:b/>
+          <w:bCs/>
+        </w:rPr>
+        <w:t>CLK</w:t>
+      </w:r>
+      <w:r>
+        <w:t xml:space="preserve">, les signaux de contrôle </w:t>
+      </w:r>
+      <w:proofErr w:type="spellStart"/>
+      <w:r>
+        <w:rPr>
+          <w:b/>
+          <w:bCs/>
+        </w:rPr>
+        <w:t>We</w:t>
+      </w:r>
+      <w:proofErr w:type="spellEnd"/>
+      <w:r>
+        <w:t xml:space="preserve">, </w:t>
+      </w:r>
+      <w:proofErr w:type="spellStart"/>
+      <w:r>
+        <w:rPr>
+          <w:b/>
+          <w:bCs/>
+        </w:rPr>
+        <w:t>WrEn</w:t>
+      </w:r>
+      <w:proofErr w:type="spellEnd"/>
+      <w:r>
+        <w:t xml:space="preserve">, </w:t>
+      </w:r>
+      <w:r>
+        <w:rPr>
+          <w:b/>
+          <w:bCs/>
+        </w:rPr>
+        <w:t>COM1</w:t>
+      </w:r>
+      <w:r>
+        <w:t xml:space="preserve">, </w:t>
+      </w:r>
+      <w:r>
+        <w:rPr>
+          <w:b/>
+          <w:bCs/>
+        </w:rPr>
+        <w:t>COM2</w:t>
+      </w:r>
+      <w:r>
+        <w:t xml:space="preserve">, </w:t>
+      </w:r>
+      <w:r>
+        <w:rPr>
+          <w:b/>
+          <w:bCs/>
+        </w:rPr>
+        <w:t>RESET</w:t>
+      </w:r>
+      <w:r>
+        <w:t xml:space="preserve">, le vecteur d'instruction immédiate </w:t>
+      </w:r>
+      <w:proofErr w:type="spellStart"/>
+      <w:r>
+        <w:rPr>
+          <w:b/>
+          <w:bCs/>
+        </w:rPr>
+        <w:t>imm</w:t>
+      </w:r>
+      <w:proofErr w:type="spellEnd"/>
+      <w:r>
+        <w:t xml:space="preserve">, les adresses de registre </w:t>
+      </w:r>
+      <w:r>
+        <w:rPr>
+          <w:b/>
+          <w:bCs/>
+        </w:rPr>
+        <w:t>RW</w:t>
+      </w:r>
+      <w:r>
+        <w:t xml:space="preserve">, </w:t>
+      </w:r>
+      <w:r>
+        <w:rPr>
+          <w:b/>
+          <w:bCs/>
+        </w:rPr>
+        <w:t>RA</w:t>
+      </w:r>
+      <w:r>
+        <w:t xml:space="preserve">, </w:t>
+      </w:r>
+      <w:r>
+        <w:rPr>
+          <w:b/>
+          <w:bCs/>
+        </w:rPr>
+        <w:t>RB</w:t>
+      </w:r>
+      <w:r>
+        <w:t xml:space="preserve"> et l'opération à effectuer </w:t>
+      </w:r>
+      <w:r>
+        <w:rPr>
+          <w:b/>
+          <w:bCs/>
+        </w:rPr>
+        <w:t>OP</w:t>
+      </w:r>
+      <w:r>
+        <w:t xml:space="preserve">. Les sorties sont le drapeau </w:t>
+      </w:r>
+      <w:r>
+        <w:rPr>
+          <w:b/>
+          <w:bCs/>
+        </w:rPr>
+        <w:t>flag</w:t>
+      </w:r>
+      <w:r>
+        <w:t xml:space="preserve"> et le bus de sortie </w:t>
+      </w:r>
+      <w:proofErr w:type="spellStart"/>
+      <w:r>
+        <w:rPr>
+          <w:b/>
+          <w:bCs/>
+        </w:rPr>
+        <w:t>BusW</w:t>
+      </w:r>
+      <w:proofErr w:type="spellEnd"/>
+      <w:r>
+        <w:t>.</w:t>
+      </w:r>
+    </w:p>
+    <w:p>
+      <w:pPr>
+        <w:rPr>
+          <w:lang w:val="en-US"/>
+        </w:rPr>
+      </w:pPr>
+      <w:r>
+        <w:t xml:space="preserve">L'architecture de </w:t>
+      </w:r>
+      <w:proofErr w:type="spellStart"/>
+      <w:r>
+        <w:rPr>
+          <w:b/>
+          <w:bCs/>
+        </w:rPr>
+        <w:t>traitement_unit</w:t>
+      </w:r>
+      <w:proofErr w:type="spellEnd"/>
+      <w:r>
+        <w:t xml:space="preserve"> définit plusieurs signaux internes pour connecter les différentes entités qui composent l'unité de traitement. </w:t>
+      </w:r>
+      <w:proofErr w:type="spellStart"/>
+      <w:r>
+        <w:rPr>
+          <w:lang w:val="en-US"/>
+        </w:rPr>
+        <w:t>Ces</w:t>
+      </w:r>
+      <w:proofErr w:type="spellEnd"/>
+      <w:r>
+        <w:rPr>
+          <w:lang w:val="en-US"/>
+        </w:rPr>
+        <w:t xml:space="preserve"> </w:t>
+      </w:r>
+      <w:proofErr w:type="spellStart"/>
+      <w:r>
+        <w:rPr>
+          <w:lang w:val="en-US"/>
+        </w:rPr>
+        <w:t>signaux</w:t>
+      </w:r>
+      <w:proofErr w:type="spellEnd"/>
+      <w:r>
+        <w:rPr>
+          <w:lang w:val="en-US"/>
+        </w:rPr>
+        <w:t xml:space="preserve"> </w:t>
+      </w:r>
+      <w:proofErr w:type="spellStart"/>
+      <w:r>
+        <w:rPr>
+          <w:lang w:val="en-US"/>
+        </w:rPr>
+        <w:t>sont</w:t>
+      </w:r>
+      <w:proofErr w:type="spellEnd"/>
+      <w:r>
+        <w:rPr>
+          <w:lang w:val="en-US"/>
+        </w:rPr>
+        <w:t xml:space="preserve"> </w:t>
+      </w:r>
+      <w:proofErr w:type="spellStart"/>
+      <w:r>
+        <w:rPr>
+          <w:b/>
+          <w:bCs/>
+          <w:lang w:val="en-US"/>
+        </w:rPr>
+        <w:t>Bus_W</w:t>
+      </w:r>
+      <w:proofErr w:type="spellEnd"/>
+      <w:r>
+        <w:rPr>
+          <w:lang w:val="en-US"/>
+        </w:rPr>
+        <w:t xml:space="preserve">, </w:t>
+      </w:r>
+      <w:proofErr w:type="spellStart"/>
+      <w:r>
+        <w:rPr>
+          <w:b/>
+          <w:bCs/>
+          <w:lang w:val="en-US"/>
+        </w:rPr>
+        <w:t>Bus_A</w:t>
+      </w:r>
+      <w:proofErr w:type="spellEnd"/>
+      <w:r>
+        <w:rPr>
+          <w:lang w:val="en-US"/>
+        </w:rPr>
+        <w:t xml:space="preserve">, </w:t>
+      </w:r>
+      <w:proofErr w:type="spellStart"/>
+      <w:r>
+        <w:rPr>
+          <w:b/>
+          <w:bCs/>
+          <w:lang w:val="en-US"/>
+        </w:rPr>
+        <w:t>Bus_B</w:t>
+      </w:r>
+      <w:proofErr w:type="spellEnd"/>
+      <w:r>
+        <w:rPr>
+          <w:lang w:val="en-US"/>
+        </w:rPr>
+        <w:t xml:space="preserve">, </w:t>
+      </w:r>
+      <w:r>
+        <w:rPr>
+          <w:b/>
+          <w:bCs/>
+          <w:lang w:val="en-US"/>
+        </w:rPr>
+        <w:t>EXS_OUT</w:t>
+      </w:r>
+      <w:r>
+        <w:rPr>
+          <w:lang w:val="en-US"/>
+        </w:rPr>
+        <w:t xml:space="preserve">, </w:t>
+      </w:r>
+      <w:proofErr w:type="spellStart"/>
+      <w:r>
+        <w:rPr>
+          <w:b/>
+          <w:bCs/>
+          <w:lang w:val="en-US"/>
+        </w:rPr>
+        <w:t>Mux_F_OUT</w:t>
+      </w:r>
+      <w:proofErr w:type="spellEnd"/>
+      <w:r>
+        <w:rPr>
+          <w:lang w:val="en-US"/>
+        </w:rPr>
+        <w:t xml:space="preserve">, </w:t>
+      </w:r>
+      <w:r>
+        <w:rPr>
+          <w:b/>
+          <w:bCs/>
+          <w:lang w:val="en-US"/>
+        </w:rPr>
+        <w:t>ALU_OUT</w:t>
+      </w:r>
+      <w:r>
+        <w:rPr>
+          <w:lang w:val="en-US"/>
+        </w:rPr>
+        <w:t xml:space="preserve"> et </w:t>
+      </w:r>
+      <w:proofErr w:type="spellStart"/>
+      <w:r>
+        <w:rPr>
+          <w:b/>
+          <w:bCs/>
+          <w:lang w:val="en-US"/>
+        </w:rPr>
+        <w:t>Data_OUT</w:t>
+      </w:r>
+      <w:proofErr w:type="spellEnd"/>
+      <w:r>
+        <w:rPr>
+          <w:lang w:val="en-US"/>
+        </w:rPr>
+        <w:t>.</w:t>
+      </w:r>
+    </w:p>
+    <w:p>
+      <w:r>
+        <w:t xml:space="preserve">L'architecture connecte ensuite ces signaux aux entités appropriées. L'entité </w:t>
+      </w:r>
+      <w:proofErr w:type="spellStart"/>
+      <w:r>
+        <w:rPr>
+          <w:b/>
+          <w:bCs/>
+        </w:rPr>
+        <w:t>banc_registres</w:t>
+      </w:r>
+      <w:proofErr w:type="spellEnd"/>
+      <w:r>
+        <w:t xml:space="preserve"> est connectée à </w:t>
+      </w:r>
+      <w:proofErr w:type="spellStart"/>
+      <w:r>
+        <w:rPr>
+          <w:b/>
+          <w:bCs/>
+        </w:rPr>
+        <w:t>Bus_W</w:t>
+      </w:r>
+      <w:proofErr w:type="spellEnd"/>
+      <w:r>
+        <w:t xml:space="preserve">, </w:t>
+      </w:r>
+      <w:proofErr w:type="spellStart"/>
+      <w:r>
+        <w:rPr>
+          <w:b/>
+          <w:bCs/>
+        </w:rPr>
+        <w:t>Bus_A</w:t>
+      </w:r>
+      <w:proofErr w:type="spellEnd"/>
+      <w:r>
+        <w:t xml:space="preserve"> et </w:t>
+      </w:r>
+      <w:proofErr w:type="spellStart"/>
+      <w:r>
+        <w:rPr>
+          <w:b/>
+          <w:bCs/>
+        </w:rPr>
+        <w:t>Bus_B</w:t>
+      </w:r>
+      <w:proofErr w:type="spellEnd"/>
+      <w:r>
+        <w:t xml:space="preserve">. L'entité </w:t>
+      </w:r>
+      <w:proofErr w:type="spellStart"/>
+      <w:r>
+        <w:rPr>
+          <w:b/>
+          <w:bCs/>
+        </w:rPr>
+        <w:t>ual</w:t>
+      </w:r>
+      <w:proofErr w:type="spellEnd"/>
+      <w:r>
+        <w:t xml:space="preserve"> (Unité Arithmétique et Logique) est connectée à </w:t>
+      </w:r>
+      <w:proofErr w:type="spellStart"/>
+      <w:r>
+        <w:rPr>
+          <w:b/>
+          <w:bCs/>
+        </w:rPr>
+        <w:t>Bus_A</w:t>
+      </w:r>
+      <w:proofErr w:type="spellEnd"/>
+      <w:r>
+        <w:t xml:space="preserve">, </w:t>
+      </w:r>
+      <w:proofErr w:type="spellStart"/>
+      <w:r>
+        <w:rPr>
+          <w:b/>
+          <w:bCs/>
+        </w:rPr>
+        <w:t>Mux_F_OUT</w:t>
+      </w:r>
+      <w:proofErr w:type="spellEnd"/>
+      <w:r>
+        <w:t xml:space="preserve">, </w:t>
+      </w:r>
+      <w:r>
+        <w:rPr>
+          <w:b/>
+          <w:bCs/>
+        </w:rPr>
+        <w:t>ALU_OUT</w:t>
+      </w:r>
+      <w:r>
+        <w:t xml:space="preserve"> et </w:t>
+      </w:r>
+      <w:r>
+        <w:rPr>
+          <w:b/>
+          <w:bCs/>
+        </w:rPr>
+        <w:t>flag</w:t>
+      </w:r>
+      <w:r>
+        <w:t xml:space="preserve">. L'entité </w:t>
+      </w:r>
+      <w:proofErr w:type="spellStart"/>
+      <w:r>
+        <w:rPr>
+          <w:b/>
+          <w:bCs/>
+        </w:rPr>
+        <w:t>data_memory</w:t>
+      </w:r>
+      <w:proofErr w:type="spellEnd"/>
+      <w:r>
+        <w:t xml:space="preserve"> (Mémoire de Données) est connectée à </w:t>
+      </w:r>
+      <w:r>
+        <w:rPr>
+          <w:b/>
+          <w:bCs/>
+        </w:rPr>
+        <w:t>CLK</w:t>
+      </w:r>
+      <w:r>
+        <w:t xml:space="preserve">, </w:t>
+      </w:r>
+      <w:proofErr w:type="spellStart"/>
+      <w:r>
+        <w:rPr>
+          <w:b/>
+          <w:bCs/>
+        </w:rPr>
+        <w:t>Bus_B</w:t>
+      </w:r>
+      <w:proofErr w:type="spellEnd"/>
+      <w:r>
+        <w:t xml:space="preserve">, </w:t>
+      </w:r>
+      <w:proofErr w:type="spellStart"/>
+      <w:r>
+        <w:rPr>
+          <w:b/>
+          <w:bCs/>
+        </w:rPr>
+        <w:t>Data_OUT</w:t>
+      </w:r>
+      <w:proofErr w:type="spellEnd"/>
+      <w:r>
+        <w:t xml:space="preserve">, </w:t>
+      </w:r>
+      <w:r>
+        <w:rPr>
+          <w:b/>
+          <w:bCs/>
+        </w:rPr>
+        <w:t>ALU_OUT</w:t>
+      </w:r>
+      <w:r>
+        <w:t xml:space="preserve"> et </w:t>
+      </w:r>
+      <w:proofErr w:type="spellStart"/>
+      <w:r>
+        <w:rPr>
+          <w:b/>
+          <w:bCs/>
+        </w:rPr>
+        <w:t>WrEn</w:t>
+      </w:r>
+      <w:proofErr w:type="spellEnd"/>
+      <w:r>
+        <w:t xml:space="preserve">. L'entité </w:t>
+      </w:r>
+      <w:proofErr w:type="spellStart"/>
+      <w:r>
+        <w:rPr>
+          <w:b/>
+          <w:bCs/>
+        </w:rPr>
+        <w:t>sign_extension</w:t>
+      </w:r>
+      <w:proofErr w:type="spellEnd"/>
+      <w:r>
+        <w:t xml:space="preserve"> (Extension de Signe) est connectée à </w:t>
+      </w:r>
+      <w:proofErr w:type="spellStart"/>
+      <w:r>
+        <w:rPr>
+          <w:b/>
+          <w:bCs/>
+        </w:rPr>
+        <w:t>imm</w:t>
+      </w:r>
+      <w:proofErr w:type="spellEnd"/>
+      <w:r>
+        <w:t xml:space="preserve"> et </w:t>
+      </w:r>
+      <w:r>
+        <w:rPr>
+          <w:b/>
+          <w:bCs/>
+        </w:rPr>
+        <w:t>EXS_OUT</w:t>
+      </w:r>
+      <w:r>
+        <w:t xml:space="preserve">. Enfin, deux instances de l'entité </w:t>
+      </w:r>
+      <w:r>
+        <w:rPr>
+          <w:b/>
+          <w:bCs/>
+        </w:rPr>
+        <w:t>multiplexeur</w:t>
+      </w:r>
+      <w:r>
+        <w:t xml:space="preserve"> sont utilisées pour sélectionner les données appropriées pour l'écriture et la lecture à partir de la mémoire.</w:t>
+      </w:r>
+    </w:p>
+    <w:p>
+      <w:r>
+        <w:t>L'unité de traitement est donc une entité complexe qui intègre plusieurs autres entités pour réaliser les différentes opérations nécessaires au fonctionnement du processeur. Elle est conçue pour être flexible et modulaire, de sorte que les différentes entités peuvent être modifiées ou remplacées si nécessaire, sans affecter le fonctionnement global de l'unité de traitement. C'est un exemple de la manière dont la conception modulaire peut être utilisée pour créer des systèmes numériques complexes et flexibles</w:t>
+      </w:r>
+      <w:r>
+        <w:t>, ce qui nous a permis de découvrir l’assemblage de plusieurs blocs complexes en un seul afin de l’utiliser ensuite dans notre processeur.</w:t>
+      </w:r>
+    </w:p>
+    <w:p/>
+    <w:p>
+      <w:pPr>
+        <w:pStyle w:val="Titre2"/>
+      </w:pPr>
+      <w:r>
+        <w:t xml:space="preserve">Testbench de l’unité de traitement </w:t>
+      </w:r>
+    </w:p>
+    <w:p>
+      <w:pPr>
+        <w:pStyle w:val="Sous-titre"/>
+      </w:pPr>
+      <w:hyperlink r:id="rId16" w:history="1">
+        <w:r>
+          <w:rPr>
+            <w:rStyle w:val="Lienhypertexte"/>
+          </w:rPr>
+          <w:t>Lien vers le code du testbench de l’unité de traitement</w:t>
+        </w:r>
+      </w:hyperlink>
+      <w:r>
+        <w:t xml:space="preserve"> (GitHub)</w:t>
+      </w:r>
+    </w:p>
+    <w:p>
+      <w:r>
+        <w:t>Le testbench de l'unité de traitement est conçu pour vérifier le bon fonctionnement de cette dernière. Il simule une série de scénarios d'entrée et vérifie que les sorties sont correctes.</w:t>
+      </w:r>
+    </w:p>
+    <w:p>
+      <w:r>
+        <w:t>Dans ce testbench, j'ai défini plusieurs cas de test pour vérifier le bon fonctionnement de l'unité de traitement. Chaque cas de test écrit une valeur dans une adresse spécifique de la mémoire, puis lit cette valeur et vérifie qu'elle est correcte. Si la valeur lue ne correspond pas à la valeur écrite, une erreur est signalée.</w:t>
+      </w:r>
+    </w:p>
+    <w:p>
+      <w:r>
+        <w:t xml:space="preserve">Le testbench utilise également un processus pour générer un signal d'horloge, qui est nécessaire pour le fonctionnement de l'unité de traitement. </w:t>
+      </w:r>
+    </w:p>
+    <w:p>
+      <w:r>
+        <w:lastRenderedPageBreak/>
+        <w:t>Le signal d'horloge est initialisé à '0', puis bascule entre '0' et '1' toutes les 10 ns pour simuler le passage du temps.</w:t>
+      </w:r>
+    </w:p>
+    <w:p>
+      <w:pPr>
+        <w:pStyle w:val="Paragraphedeliste"/>
+        <w:numPr>
+          <w:ilvl w:val="0"/>
+          <w:numId w:val="1"/>
+        </w:numPr>
+      </w:pPr>
+      <w:r>
+        <w:t xml:space="preserve">Le premier cas de test écrit la valeur </w:t>
+      </w:r>
+      <w:r>
+        <w:rPr>
+          <w:b/>
+          <w:bCs/>
+        </w:rPr>
+        <w:t>x"12345678"</w:t>
+      </w:r>
+      <w:r>
+        <w:t xml:space="preserve"> à l'adresse </w:t>
+      </w:r>
+      <w:r>
+        <w:rPr>
+          <w:b/>
+          <w:bCs/>
+        </w:rPr>
+        <w:t>5</w:t>
+      </w:r>
+      <w:r>
+        <w:t xml:space="preserve"> de la mémoire, puis lit cette valeur et vérifie qu'elle est correcte.</w:t>
+      </w:r>
+    </w:p>
+    <w:p>
+      <w:pPr>
+        <w:pStyle w:val="Paragraphedeliste"/>
+        <w:numPr>
+          <w:ilvl w:val="0"/>
+          <w:numId w:val="1"/>
+        </w:numPr>
+      </w:pPr>
+      <w:r>
+        <w:t xml:space="preserve">Le deuxième cas de test fait de même avec la valeur </w:t>
+      </w:r>
+      <w:r>
+        <w:rPr>
+          <w:b/>
+          <w:bCs/>
+        </w:rPr>
+        <w:t>x"9ABCDEF0"</w:t>
+      </w:r>
+      <w:r>
+        <w:t xml:space="preserve"> à l'adresse </w:t>
+      </w:r>
+      <w:r>
+        <w:rPr>
+          <w:b/>
+          <w:bCs/>
+        </w:rPr>
+        <w:t>10</w:t>
+      </w:r>
+      <w:r>
+        <w:t xml:space="preserve">. </w:t>
+      </w:r>
+    </w:p>
+    <w:p>
+      <w:pPr>
+        <w:pStyle w:val="Paragraphedeliste"/>
+        <w:numPr>
+          <w:ilvl w:val="0"/>
+          <w:numId w:val="1"/>
+        </w:numPr>
+      </w:pPr>
+      <w:r>
+        <w:t xml:space="preserve">Le troisième cas de test lit la valeur à l'adresse </w:t>
+      </w:r>
+      <w:r>
+        <w:rPr>
+          <w:b/>
+          <w:bCs/>
+        </w:rPr>
+        <w:t>63</w:t>
+      </w:r>
+      <w:r>
+        <w:t xml:space="preserve">, qui est censée être non initialisée et donc égale à </w:t>
+      </w:r>
+      <w:r>
+        <w:rPr>
+          <w:b/>
+          <w:bCs/>
+        </w:rPr>
+        <w:t>0</w:t>
+      </w:r>
+      <w:r>
+        <w:t>.</w:t>
+      </w:r>
+    </w:p>
+    <w:p>
+      <w:r>
+        <w:t>Si l'un de ces tests échoue, une erreur est signalée et le message d'erreur indique le cas de test qui a échoué. Cela permet de localiser rapidement le problème et de le corriger.</w:t>
+      </w:r>
+    </w:p>
+    <w:p>
+      <w:r>
+        <w:t>Enfin, une note d'information est émise à la fin du testbench pour indiquer que tous les tests ont été exécutés. C'est une bonne pratique pour s'assurer que le testbench s'est exécuté jusqu'au bout et n'a pas été interrompu en cours de route.</w:t>
+      </w:r>
+    </w:p>
+    <w:p>
+      <w:r>
+        <w:t>En conclusion, ce testbench est un outil essentiel pour vérifier le bon fonctionnement de l'unité de traitement. Il permet de s'assurer que l'unité de traitement fonctionne comme prévu et de détecter rapidement tout problème qui pourrait survenir.</w:t>
+      </w:r>
+    </w:p>
+    <w:p/>
+    <w:p>
+      <w:pPr>
+        <w:pStyle w:val="Titre1"/>
+      </w:pPr>
+      <w:r>
+        <w:t xml:space="preserve">Unité de gestion des instructions  - </w:t>
+      </w:r>
+      <w:proofErr w:type="spellStart"/>
+      <w:r>
+        <w:t>instructions_management_unit.vhd</w:t>
+      </w:r>
+      <w:proofErr w:type="spellEnd"/>
+    </w:p>
+    <w:p>
+      <w:pPr>
+        <w:pStyle w:val="Sous-titre"/>
+      </w:pPr>
+      <w:hyperlink r:id="rId17" w:history="1">
+        <w:r>
+          <w:rPr>
+            <w:rStyle w:val="Lienhypertexte"/>
+          </w:rPr>
+          <w:t>Lien vers le code de l’unité de gestion des instructions</w:t>
+        </w:r>
+      </w:hyperlink>
+      <w:r>
+        <w:t xml:space="preserve"> (GitHub)</w:t>
+      </w:r>
+    </w:p>
+    <w:p>
+      <w:r>
+        <w:t>L'Unité de Gestion des Instructions (UGI) est une composante essentielle du processeur. Elle est responsable de la gestion des instructions 32 bits. L'UGI possède une mémoire d'instruction de 64 mots de 32 bits, similaire à celle de l'unité de traitement. Elle ne dispose pas de bus de données en écriture ni de Write Enable.</w:t>
+      </w:r>
+    </w:p>
+    <w:p>
+      <w:r>
+        <w:t xml:space="preserve">L'UGI comprend également un registre 32 bits (Registre PC) qui possède une horloge et un reset asynchrone (actif à l'état haut) non représentés sur le schéma. Elle contient une unité d'extension de 24 à 32 bits signés similaire au module décrit précédemment. Enfin, elle dispose d'une unité de mise à jour du compteur de programme PC suivant le signal de contrôle </w:t>
+      </w:r>
+      <w:proofErr w:type="spellStart"/>
+      <w:r>
+        <w:t>nPCsel</w:t>
+      </w:r>
+      <w:proofErr w:type="spellEnd"/>
+      <w:r>
+        <w:t xml:space="preserve">. Si </w:t>
+      </w:r>
+      <w:proofErr w:type="spellStart"/>
+      <w:r>
+        <w:t>nPCsel</w:t>
+      </w:r>
+      <w:proofErr w:type="spellEnd"/>
+      <w:r>
+        <w:t xml:space="preserve"> = 0 alors PC = PC + 1, et si </w:t>
+      </w:r>
+      <w:proofErr w:type="spellStart"/>
+      <w:r>
+        <w:t>nPCsel</w:t>
+      </w:r>
+      <w:proofErr w:type="spellEnd"/>
+      <w:r>
+        <w:t xml:space="preserve"> = 1 alors PC = PC + 1 + </w:t>
+      </w:r>
+      <w:proofErr w:type="spellStart"/>
+      <w:r>
+        <w:t>SignExt</w:t>
+      </w:r>
+      <w:proofErr w:type="spellEnd"/>
+      <w:r>
+        <w:t>(offset).</w:t>
+      </w:r>
+    </w:p>
+    <w:p>
+      <w:r>
+        <w:t xml:space="preserve">Le code VHDL fourni décrit l'architecture de l'UGI. Elle comprend un processus qui gère le registre PC en fonction du signal de reset et de l'horloge. Un autre processus gère la mise à jour du PC en fonction du signal </w:t>
+      </w:r>
+      <w:proofErr w:type="spellStart"/>
+      <w:r>
+        <w:t>nPCsel</w:t>
+      </w:r>
+      <w:proofErr w:type="spellEnd"/>
+      <w:r>
+        <w:t>, du PC actuel et de l'offset signé étendu. Enfin, l'instruction de sortie est extraite de la mémoire d'instruction en fonction du PC.</w:t>
+      </w:r>
+    </w:p>
+    <w:p>
+      <w:r>
+        <w:t xml:space="preserve">Cette entité </w:t>
+      </w:r>
+      <w:r>
+        <w:t>est une composante clé du processeur, car elle gère le flux d'instructions et contrôle le déroulement du programme. Elle est essentielle pour le bon fonctionnement du processeur.</w:t>
+      </w:r>
+    </w:p>
+    <w:p/>
     <w:sectPr>
       <w:pgSz w:w="11906" w:h="16838"/>
       <w:pgMar w:top="1417" w:right="1417" w:bottom="1417" w:left="1417" w:header="708" w:footer="708" w:gutter="0"/>
@@ -1206,7 +2420,7 @@
   <w:abstractNum w:abstractNumId="0" w15:restartNumberingAfterBreak="0">
     <w:nsid w:val="61762C86"/>
     <w:multiLevelType w:val="hybridMultilevel"/>
-    <w:tmpl w:val="7D80053C"/>
+    <w:tmpl w:val="D4488D7E"/>
     <w:lvl w:ilvl="0" w:tplc="040C0001">
       <w:start w:val="1"/>
       <w:numFmt w:val="bullet"/>
@@ -1776,7 +2990,6 @@
   <w:style w:type="character" w:default="1" w:styleId="Policepardfaut">
     <w:name w:val="Default Paragraph Font"/>
     <w:uiPriority w:val="1"/>
-    <w:semiHidden/>
     <w:unhideWhenUsed/>
   </w:style>
   <w:style w:type="table" w:default="1" w:styleId="TableauNormal">
@@ -1946,6 +3159,17 @@
       <w:color w:val="954F72" w:themeColor="followedHyperlink"/>
       <w:u w:val="single"/>
     </w:rPr>
+  </w:style>
+  <w:style w:type="paragraph" w:styleId="Paragraphedeliste">
+    <w:name w:val="List Paragraph"/>
+    <w:basedOn w:val="Normal"/>
+    <w:uiPriority w:val="34"/>
+    <w:qFormat/>
+    <w:rsid w:val="00605F74"/>
+    <w:pPr>
+      <w:ind w:left="720"/>
+      <w:contextualSpacing/>
+    </w:pPr>
   </w:style>
 </w:styles>
 </file>

</xml_diff>

<commit_message>
Finalisation rapport compte rendu projet processeur mono-cycle
</commit_message>
<xml_diff>
--- a/MAHON_Gregoire_LELONG_Armand_Rapport_Mono-Cycle_ARSY_EI2I3_II_GrB.docx
+++ b/MAHON_Gregoire_LELONG_Armand_Rapport_Mono-Cycle_ARSY_EI2I3_II_GrB.docx
@@ -1323,7 +1323,7 @@
                 <w:noProof/>
                 <w:webHidden/>
               </w:rPr>
-              <w:t>14</w:t>
+              <w:t>15</w:t>
             </w:r>
             <w:r>
               <w:rPr>
@@ -1394,7 +1394,7 @@
                 <w:noProof/>
                 <w:webHidden/>
               </w:rPr>
-              <w:t>15</w:t>
+              <w:t>16</w:t>
             </w:r>
             <w:r>
               <w:rPr>
@@ -4071,10 +4071,18 @@
       </w:pPr>
       <w:bookmarkStart w:id="13" w:name="_Toc135951307"/>
       <w:r>
-        <w:t>Registre 32 bit avec commande de chargement</w:t>
-      </w:r>
-      <w:r>
-        <w:t xml:space="preserve">  - </w:t>
+        <w:t xml:space="preserve">Registre 32 bit avec commande de </w:t>
+      </w:r>
+      <w:proofErr w:type="gramStart"/>
+      <w:r>
+        <w:t>chargement</w:t>
+      </w:r>
+      <w:r>
+        <w:t xml:space="preserve">  -</w:t>
+      </w:r>
+      <w:proofErr w:type="gramEnd"/>
+      <w:r>
+        <w:t xml:space="preserve"> </w:t>
       </w:r>
       <w:proofErr w:type="spellStart"/>
       <w:r>
@@ -4237,10 +4245,18 @@
         <w:t>Décodeur</w:t>
       </w:r>
       <w:r>
-        <w:t xml:space="preserve"> d’Instructions</w:t>
-      </w:r>
-      <w:r>
-        <w:t xml:space="preserve">  - </w:t>
+        <w:t xml:space="preserve"> </w:t>
+      </w:r>
+      <w:proofErr w:type="gramStart"/>
+      <w:r>
+        <w:t>d’Instructions</w:t>
+      </w:r>
+      <w:r>
+        <w:t xml:space="preserve">  -</w:t>
+      </w:r>
+      <w:proofErr w:type="gramEnd"/>
+      <w:r>
+        <w:t xml:space="preserve"> </w:t>
       </w:r>
       <w:proofErr w:type="spellStart"/>
       <w:r>
@@ -4526,7 +4542,15 @@
       </w:pPr>
       <w:r>
         <w:lastRenderedPageBreak/>
-        <w:t xml:space="preserve">Assemblage du processeur  - </w:t>
+        <w:t xml:space="preserve">Assemblage du </w:t>
+      </w:r>
+      <w:proofErr w:type="gramStart"/>
+      <w:r>
+        <w:t>processeur  -</w:t>
+      </w:r>
+      <w:proofErr w:type="gramEnd"/>
+      <w:r>
+        <w:t xml:space="preserve"> </w:t>
       </w:r>
       <w:proofErr w:type="spellStart"/>
       <w:r>
@@ -4659,6 +4683,7 @@
         </w:numPr>
       </w:pPr>
       <w:proofErr w:type="spellStart"/>
+      <w:proofErr w:type="gramStart"/>
       <w:r>
         <w:rPr>
           <w:b/>
@@ -4667,6 +4692,7 @@
         <w:t>clock</w:t>
       </w:r>
       <w:proofErr w:type="spellEnd"/>
+      <w:proofErr w:type="gramEnd"/>
       <w:r>
         <w:t xml:space="preserve"> : C'est l'entrée d'horloge qui synchronise l'ensemble du processeur. Toutes les opérations du processeur sont synchronisées sur les fronts montants de ce signal d'horloge.</w:t>
       </w:r>
@@ -4678,6 +4704,7 @@
           <w:numId w:val="2"/>
         </w:numPr>
       </w:pPr>
+      <w:proofErr w:type="gramStart"/>
       <w:r>
         <w:rPr>
           <w:b/>
@@ -4685,6 +4712,7 @@
         </w:rPr>
         <w:t>reset</w:t>
       </w:r>
+      <w:proofErr w:type="gramEnd"/>
       <w:r>
         <w:t xml:space="preserve"> : C'est le signal de réinitialisation. Lorsqu'il est activé (niveau haut), il remet le processeur à son état initial.</w:t>
       </w:r>
@@ -5525,8 +5553,13 @@
         <w:pStyle w:val="Titre1"/>
       </w:pPr>
       <w:bookmarkStart w:id="17" w:name="_Toc135951311"/>
-      <w:r>
-        <w:t xml:space="preserve">Conclusion  - projet de réalisation d’un processeur </w:t>
+      <w:proofErr w:type="gramStart"/>
+      <w:r>
+        <w:t>Conclusion  -</w:t>
+      </w:r>
+      <w:proofErr w:type="gramEnd"/>
+      <w:r>
+        <w:t xml:space="preserve"> projet de réalisation d’un processeur </w:t>
       </w:r>
       <w:proofErr w:type="spellStart"/>
       <w:r>

</xml_diff>